<commit_message>
Updated Handout and sources
</commit_message>
<xml_diff>
--- a/RegexEdu/Handout.docx
+++ b/RegexEdu/Handout.docx
@@ -41,7 +41,35 @@
         <w:rPr>
           <w:lang w:val="en-US"/>
         </w:rPr>
-        <w:t>The Regex Class allows users to define specific patterns and match input strings against them. This can be used to extract substrings following a pattern (e.g. phone numbers or e-mails) and/or execute replace and split operations too complex for the ones of the String class (e.g. splitting a string whose parts are separated by hexadecimal numbers of a length between two and three digits that might included a “-“).</w:t>
+        <w:t xml:space="preserve">The Regex Class allows users to define specific patterns and match input strings against them. This can be used to extract substrings following a pattern (e.g. phone numbers or e-mails) and/or execute replace and split operations too complex for the ones of the String class (e.g. splitting a string whose parts are separated by hexadecimal numbers of a length between two and three digits that might </w:t>
+      </w:r>
+      <w:proofErr w:type="spellStart"/>
+      <w:r>
+        <w:rPr>
+          <w:lang w:val="en-US"/>
+        </w:rPr>
+        <w:t>included</w:t>
+      </w:r>
+      <w:proofErr w:type="spellEnd"/>
+      <w:r>
+        <w:rPr>
+          <w:lang w:val="en-US"/>
+        </w:rPr>
+        <w:t xml:space="preserve"> a “</w:t>
+      </w:r>
+      <w:proofErr w:type="gramStart"/>
+      <w:r>
+        <w:rPr>
+          <w:lang w:val="en-US"/>
+        </w:rPr>
+        <w:t>-“</w:t>
+      </w:r>
+      <w:proofErr w:type="gramEnd"/>
+      <w:r>
+        <w:rPr>
+          <w:lang w:val="en-US"/>
+        </w:rPr>
+        <w:t>).</w:t>
       </w:r>
     </w:p>
     <w:p>
@@ -56,6 +84,8 @@
         </w:rPr>
         <w:t xml:space="preserve">The class can be used by integrating the </w:t>
       </w:r>
+      <w:proofErr w:type="spellStart"/>
+      <w:proofErr w:type="gramStart"/>
       <w:r>
         <w:rPr>
           <w:b/>
@@ -66,6 +96,8 @@
         </w:rPr>
         <w:t>System.Text.RegularExpressions</w:t>
       </w:r>
+      <w:proofErr w:type="spellEnd"/>
+      <w:proofErr w:type="gramEnd"/>
       <w:r>
         <w:rPr>
           <w:lang w:val="en-US"/>
@@ -300,19 +332,7 @@
               <w:rPr>
                 <w:lang w:val="en-US"/>
               </w:rPr>
-              <w:t xml:space="preserve">In </w:t>
-            </w:r>
-            <w:r>
-              <w:rPr>
-                <w:lang w:val="en-US"/>
-              </w:rPr>
-              <w:t>“Hi, Max”</w:t>
-            </w:r>
-            <w:r>
-              <w:rPr>
-                <w:lang w:val="en-US"/>
-              </w:rPr>
-              <w:t xml:space="preserve">, </w:t>
+              <w:t xml:space="preserve">In “Hi, Max”, </w:t>
             </w:r>
           </w:p>
           <w:p>
@@ -331,7 +351,21 @@
               <w:rPr>
                 <w:lang w:val="en-US"/>
               </w:rPr>
-              <w:t>atches “H”, “i”, “M”, “a”, and “x”</w:t>
+              <w:t>atches “H”, “</w:t>
+            </w:r>
+            <w:proofErr w:type="spellStart"/>
+            <w:r>
+              <w:rPr>
+                <w:lang w:val="en-US"/>
+              </w:rPr>
+              <w:t>i</w:t>
+            </w:r>
+            <w:proofErr w:type="spellEnd"/>
+            <w:r>
+              <w:rPr>
+                <w:lang w:val="en-US"/>
+              </w:rPr>
+              <w:t>”, “M”, “a”, and “x”</w:t>
             </w:r>
           </w:p>
         </w:tc>
@@ -387,8 +421,16 @@
               <w:rPr>
                 <w:lang w:val="en-US"/>
               </w:rPr>
-              <w:t>In “It     “</w:t>
-            </w:r>
+              <w:t xml:space="preserve">In “It  </w:t>
+            </w:r>
+            <w:proofErr w:type="gramStart"/>
+            <w:r>
+              <w:rPr>
+                <w:lang w:val="en-US"/>
+              </w:rPr>
+              <w:t xml:space="preserve">   “</w:t>
+            </w:r>
+            <w:proofErr w:type="gramEnd"/>
           </w:p>
           <w:p>
             <w:pPr>
@@ -537,7 +579,35 @@
               <w:rPr>
                 <w:lang w:val="en-US"/>
               </w:rPr>
-              <w:t>For when using “a*b” this would, for example, match: “b”, “ab”, “aab”, “aaab”, …</w:t>
+              <w:t>For when using “a*b” this would, for example, match: “b”, “ab”, “</w:t>
+            </w:r>
+            <w:proofErr w:type="spellStart"/>
+            <w:r>
+              <w:rPr>
+                <w:lang w:val="en-US"/>
+              </w:rPr>
+              <w:t>aab</w:t>
+            </w:r>
+            <w:proofErr w:type="spellEnd"/>
+            <w:r>
+              <w:rPr>
+                <w:lang w:val="en-US"/>
+              </w:rPr>
+              <w:t>”, “</w:t>
+            </w:r>
+            <w:proofErr w:type="spellStart"/>
+            <w:r>
+              <w:rPr>
+                <w:lang w:val="en-US"/>
+              </w:rPr>
+              <w:t>aaab</w:t>
+            </w:r>
+            <w:proofErr w:type="spellEnd"/>
+            <w:r>
+              <w:rPr>
+                <w:lang w:val="en-US"/>
+              </w:rPr>
+              <w:t>”, …</w:t>
             </w:r>
           </w:p>
         </w:tc>
@@ -606,7 +676,35 @@
               <w:rPr>
                 <w:lang w:val="en-US"/>
               </w:rPr>
-              <w:t>Matches “ab”, “aab”, “aaab”, … but N</w:t>
+              <w:t>Matches “ab”, “</w:t>
+            </w:r>
+            <w:proofErr w:type="spellStart"/>
+            <w:r>
+              <w:rPr>
+                <w:lang w:val="en-US"/>
+              </w:rPr>
+              <w:t>aab</w:t>
+            </w:r>
+            <w:proofErr w:type="spellEnd"/>
+            <w:r>
+              <w:rPr>
+                <w:lang w:val="en-US"/>
+              </w:rPr>
+              <w:t>”, “</w:t>
+            </w:r>
+            <w:proofErr w:type="spellStart"/>
+            <w:r>
+              <w:rPr>
+                <w:lang w:val="en-US"/>
+              </w:rPr>
+              <w:t>aaab</w:t>
+            </w:r>
+            <w:proofErr w:type="spellEnd"/>
+            <w:r>
+              <w:rPr>
+                <w:lang w:val="en-US"/>
+              </w:rPr>
+              <w:t>”, … but N</w:t>
             </w:r>
             <w:r>
               <w:rPr>
@@ -697,31 +795,47 @@
                 <w:lang w:val="en-US"/>
               </w:rPr>
             </w:pPr>
-            <w:r>
-              <w:rPr>
-                <w:lang w:val="en-US"/>
-              </w:rPr>
-              <w:t>{ n }</w:t>
-            </w:r>
-          </w:p>
-          <w:p>
-            <w:pPr>
-              <w:rPr>
-                <w:lang w:val="en-US"/>
-              </w:rPr>
-            </w:pPr>
-          </w:p>
-          <w:p>
-            <w:pPr>
-              <w:rPr>
-                <w:lang w:val="en-US"/>
-              </w:rPr>
-            </w:pPr>
-            <w:r>
-              <w:rPr>
-                <w:lang w:val="en-US"/>
-              </w:rPr>
-              <w:t>{ n, }</w:t>
+            <w:proofErr w:type="gramStart"/>
+            <w:r>
+              <w:rPr>
+                <w:lang w:val="en-US"/>
+              </w:rPr>
+              <w:t>{ n</w:t>
+            </w:r>
+            <w:proofErr w:type="gramEnd"/>
+            <w:r>
+              <w:rPr>
+                <w:lang w:val="en-US"/>
+              </w:rPr>
+              <w:t xml:space="preserve"> }</w:t>
+            </w:r>
+          </w:p>
+          <w:p>
+            <w:pPr>
+              <w:rPr>
+                <w:lang w:val="en-US"/>
+              </w:rPr>
+            </w:pPr>
+          </w:p>
+          <w:p>
+            <w:pPr>
+              <w:rPr>
+                <w:lang w:val="en-US"/>
+              </w:rPr>
+            </w:pPr>
+            <w:proofErr w:type="gramStart"/>
+            <w:r>
+              <w:rPr>
+                <w:lang w:val="en-US"/>
+              </w:rPr>
+              <w:t>{ n</w:t>
+            </w:r>
+            <w:proofErr w:type="gramEnd"/>
+            <w:r>
+              <w:rPr>
+                <w:lang w:val="en-US"/>
+              </w:rPr>
+              <w:t>, }</w:t>
             </w:r>
             <w:r>
               <w:rPr>
@@ -759,21 +873,37 @@
               <w:rPr>
                 <w:lang w:val="en-US"/>
               </w:rPr>
-              <w:t>Matches the previous element n times</w:t>
-            </w:r>
-          </w:p>
-          <w:p>
-            <w:pPr>
-              <w:rPr>
-                <w:lang w:val="en-US"/>
-              </w:rPr>
-            </w:pPr>
-            <w:r>
-              <w:rPr>
-                <w:lang w:val="en-US"/>
-              </w:rPr>
-              <w:t>Matches the previous element at least n times</w:t>
-            </w:r>
+              <w:t xml:space="preserve">Matches the previous element n </w:t>
+            </w:r>
+            <w:proofErr w:type="gramStart"/>
+            <w:r>
+              <w:rPr>
+                <w:lang w:val="en-US"/>
+              </w:rPr>
+              <w:t>times</w:t>
+            </w:r>
+            <w:proofErr w:type="gramEnd"/>
+          </w:p>
+          <w:p>
+            <w:pPr>
+              <w:rPr>
+                <w:lang w:val="en-US"/>
+              </w:rPr>
+            </w:pPr>
+            <w:r>
+              <w:rPr>
+                <w:lang w:val="en-US"/>
+              </w:rPr>
+              <w:t xml:space="preserve">Matches the previous element at least n </w:t>
+            </w:r>
+            <w:proofErr w:type="gramStart"/>
+            <w:r>
+              <w:rPr>
+                <w:lang w:val="en-US"/>
+              </w:rPr>
+              <w:t>times</w:t>
+            </w:r>
+            <w:proofErr w:type="gramEnd"/>
           </w:p>
           <w:p>
             <w:pPr>
@@ -803,47 +933,173 @@
               <w:rPr>
                 <w:lang w:val="en-US"/>
               </w:rPr>
-              <w:t>“c{3}d” matches “cccd”</w:t>
-            </w:r>
-          </w:p>
-          <w:p>
-            <w:pPr>
-              <w:rPr>
-                <w:lang w:val="en-US"/>
-              </w:rPr>
-            </w:pPr>
-          </w:p>
-          <w:p>
-            <w:pPr>
-              <w:rPr>
-                <w:lang w:val="en-US"/>
-              </w:rPr>
-            </w:pPr>
-            <w:r>
-              <w:rPr>
-                <w:lang w:val="en-US"/>
-              </w:rPr>
-              <w:t>“c{3, }d” matches “cccd”, “ccccd”, “cccccd”, …</w:t>
-            </w:r>
-          </w:p>
-          <w:p>
-            <w:pPr>
-              <w:rPr>
-                <w:lang w:val="en-US"/>
-              </w:rPr>
-            </w:pPr>
-          </w:p>
-          <w:p>
-            <w:pPr>
-              <w:rPr>
-                <w:lang w:val="en-US"/>
-              </w:rPr>
-            </w:pPr>
-            <w:r>
-              <w:rPr>
-                <w:lang w:val="en-US"/>
-              </w:rPr>
-              <w:t>“c{3, 4}d” matches only “cccd” and “ccccd”</w:t>
+              <w:t>“</w:t>
+            </w:r>
+            <w:proofErr w:type="gramStart"/>
+            <w:r>
+              <w:rPr>
+                <w:lang w:val="en-US"/>
+              </w:rPr>
+              <w:t>c{</w:t>
+            </w:r>
+            <w:proofErr w:type="gramEnd"/>
+            <w:r>
+              <w:rPr>
+                <w:lang w:val="en-US"/>
+              </w:rPr>
+              <w:t>3}d” matches “</w:t>
+            </w:r>
+            <w:proofErr w:type="spellStart"/>
+            <w:r>
+              <w:rPr>
+                <w:lang w:val="en-US"/>
+              </w:rPr>
+              <w:t>cccd</w:t>
+            </w:r>
+            <w:proofErr w:type="spellEnd"/>
+            <w:r>
+              <w:rPr>
+                <w:lang w:val="en-US"/>
+              </w:rPr>
+              <w:t>”</w:t>
+            </w:r>
+          </w:p>
+          <w:p>
+            <w:pPr>
+              <w:rPr>
+                <w:lang w:val="en-US"/>
+              </w:rPr>
+            </w:pPr>
+          </w:p>
+          <w:p>
+            <w:pPr>
+              <w:rPr>
+                <w:lang w:val="en-US"/>
+              </w:rPr>
+            </w:pPr>
+            <w:r>
+              <w:rPr>
+                <w:lang w:val="en-US"/>
+              </w:rPr>
+              <w:t>“</w:t>
+            </w:r>
+            <w:proofErr w:type="gramStart"/>
+            <w:r>
+              <w:rPr>
+                <w:lang w:val="en-US"/>
+              </w:rPr>
+              <w:t>c{</w:t>
+            </w:r>
+            <w:proofErr w:type="gramEnd"/>
+            <w:r>
+              <w:rPr>
+                <w:lang w:val="en-US"/>
+              </w:rPr>
+              <w:t>3, }d” matches “</w:t>
+            </w:r>
+            <w:proofErr w:type="spellStart"/>
+            <w:r>
+              <w:rPr>
+                <w:lang w:val="en-US"/>
+              </w:rPr>
+              <w:t>cccd</w:t>
+            </w:r>
+            <w:proofErr w:type="spellEnd"/>
+            <w:r>
+              <w:rPr>
+                <w:lang w:val="en-US"/>
+              </w:rPr>
+              <w:t>”, “</w:t>
+            </w:r>
+            <w:proofErr w:type="spellStart"/>
+            <w:r>
+              <w:rPr>
+                <w:lang w:val="en-US"/>
+              </w:rPr>
+              <w:t>ccccd</w:t>
+            </w:r>
+            <w:proofErr w:type="spellEnd"/>
+            <w:r>
+              <w:rPr>
+                <w:lang w:val="en-US"/>
+              </w:rPr>
+              <w:t>”, “</w:t>
+            </w:r>
+            <w:proofErr w:type="spellStart"/>
+            <w:r>
+              <w:rPr>
+                <w:lang w:val="en-US"/>
+              </w:rPr>
+              <w:t>cccccd</w:t>
+            </w:r>
+            <w:proofErr w:type="spellEnd"/>
+            <w:r>
+              <w:rPr>
+                <w:lang w:val="en-US"/>
+              </w:rPr>
+              <w:t>”, …</w:t>
+            </w:r>
+          </w:p>
+          <w:p>
+            <w:pPr>
+              <w:rPr>
+                <w:lang w:val="en-US"/>
+              </w:rPr>
+            </w:pPr>
+          </w:p>
+          <w:p>
+            <w:pPr>
+              <w:rPr>
+                <w:lang w:val="en-US"/>
+              </w:rPr>
+            </w:pPr>
+            <w:r>
+              <w:rPr>
+                <w:lang w:val="en-US"/>
+              </w:rPr>
+              <w:t>“</w:t>
+            </w:r>
+            <w:proofErr w:type="gramStart"/>
+            <w:r>
+              <w:rPr>
+                <w:lang w:val="en-US"/>
+              </w:rPr>
+              <w:t>c{</w:t>
+            </w:r>
+            <w:proofErr w:type="gramEnd"/>
+            <w:r>
+              <w:rPr>
+                <w:lang w:val="en-US"/>
+              </w:rPr>
+              <w:t>3, 4}d” matches only “</w:t>
+            </w:r>
+            <w:proofErr w:type="spellStart"/>
+            <w:r>
+              <w:rPr>
+                <w:lang w:val="en-US"/>
+              </w:rPr>
+              <w:t>cccd</w:t>
+            </w:r>
+            <w:proofErr w:type="spellEnd"/>
+            <w:r>
+              <w:rPr>
+                <w:lang w:val="en-US"/>
+              </w:rPr>
+              <w:t>” and “</w:t>
+            </w:r>
+            <w:proofErr w:type="spellStart"/>
+            <w:r>
+              <w:rPr>
+                <w:lang w:val="en-US"/>
+              </w:rPr>
+              <w:t>ccccd</w:t>
+            </w:r>
+            <w:proofErr w:type="spellEnd"/>
+            <w:r>
+              <w:rPr>
+                <w:lang w:val="en-US"/>
+              </w:rPr>
+              <w:t>”</w:t>
             </w:r>
           </w:p>
         </w:tc>
@@ -901,6 +1157,8 @@
               </w:rPr>
               <w:t>In “</w:t>
             </w:r>
+            <w:proofErr w:type="spellStart"/>
+            <w:proofErr w:type="gramStart"/>
             <w:r>
               <w:rPr>
                 <w:lang w:val="en-US"/>
@@ -911,14 +1169,24 @@
               <w:rPr>
                 <w:lang w:val="en-US"/>
               </w:rPr>
-              <w:t>r(</w:t>
-            </w:r>
+              <w:t>r</w:t>
+            </w:r>
+            <w:proofErr w:type="spellEnd"/>
+            <w:r>
+              <w:rPr>
+                <w:lang w:val="en-US"/>
+              </w:rPr>
+              <w:t>(</w:t>
+            </w:r>
+            <w:proofErr w:type="spellStart"/>
+            <w:proofErr w:type="gramEnd"/>
             <w:r>
               <w:rPr>
                 <w:lang w:val="en-US"/>
               </w:rPr>
               <w:t>i</w:t>
             </w:r>
+            <w:proofErr w:type="spellEnd"/>
             <w:r>
               <w:rPr>
                 <w:lang w:val="en-US"/>
@@ -937,12 +1205,14 @@
               </w:rPr>
               <w:t>)</w:t>
             </w:r>
+            <w:proofErr w:type="spellStart"/>
             <w:r>
               <w:rPr>
                 <w:lang w:val="en-US"/>
               </w:rPr>
               <w:t>te</w:t>
             </w:r>
+            <w:proofErr w:type="spellEnd"/>
             <w:r>
               <w:rPr>
                 <w:lang w:val="en-US"/>
@@ -1104,8 +1374,16 @@
                 <w:lang w:val="en-US"/>
               </w:rPr>
               <w:lastRenderedPageBreak/>
-              <w:t>[ x – y ]</w:t>
-            </w:r>
+              <w:t xml:space="preserve">[ x – </w:t>
+            </w:r>
+            <w:proofErr w:type="gramStart"/>
+            <w:r>
+              <w:rPr>
+                <w:lang w:val="en-US"/>
+              </w:rPr>
+              <w:t>y ]</w:t>
+            </w:r>
+            <w:proofErr w:type="gramEnd"/>
           </w:p>
         </w:tc>
         <w:tc>
@@ -1122,7 +1400,21 @@
               <w:rPr>
                 <w:lang w:val="en-US"/>
               </w:rPr>
-              <w:t>Matches any single character in the range from x to y (based on their ASCII position)</w:t>
+              <w:t xml:space="preserve">Matches any single character in the range from x </w:t>
+            </w:r>
+            <w:proofErr w:type="spellStart"/>
+            <w:r>
+              <w:rPr>
+                <w:lang w:val="en-US"/>
+              </w:rPr>
+              <w:t>to y</w:t>
+            </w:r>
+            <w:proofErr w:type="spellEnd"/>
+            <w:r>
+              <w:rPr>
+                <w:lang w:val="en-US"/>
+              </w:rPr>
+              <w:t xml:space="preserve"> (based on their ASCII position)</w:t>
             </w:r>
           </w:p>
         </w:tc>
@@ -1140,7 +1432,21 @@
               <w:rPr>
                 <w:lang w:val="en-US"/>
               </w:rPr>
-              <w:t xml:space="preserve">“[a - z]” matches all lower case character, e.g. </w:t>
+              <w:t xml:space="preserve">“[a - z]” matches all </w:t>
+            </w:r>
+            <w:proofErr w:type="gramStart"/>
+            <w:r>
+              <w:rPr>
+                <w:lang w:val="en-US"/>
+              </w:rPr>
+              <w:t>lower case</w:t>
+            </w:r>
+            <w:proofErr w:type="gramEnd"/>
+            <w:r>
+              <w:rPr>
+                <w:lang w:val="en-US"/>
+              </w:rPr>
+              <w:t xml:space="preserve"> character, e.g. </w:t>
             </w:r>
           </w:p>
           <w:p>
@@ -1200,6 +1506,12 @@
                 <w:lang w:val="en-US"/>
               </w:rPr>
             </w:pPr>
+            <w:r>
+              <w:rPr>
+                <w:lang w:val="en-US"/>
+              </w:rPr>
+              <w:t>In “farm over form”, “f.rm” matches “farm” and “form”</w:t>
+            </w:r>
           </w:p>
         </w:tc>
       </w:tr>
@@ -1218,19 +1530,7 @@
               <w:rPr>
                 <w:lang w:val="en-US"/>
               </w:rPr>
-              <w:t xml:space="preserve">( </w:t>
-            </w:r>
-            <w:r>
-              <w:rPr>
-                <w:lang w:val="en-US"/>
-              </w:rPr>
-              <w:t xml:space="preserve"> </w:t>
-            </w:r>
-            <w:r>
-              <w:rPr>
-                <w:lang w:val="en-US"/>
-              </w:rPr>
-              <w:t>)</w:t>
+              <w:t>(  )</w:t>
             </w:r>
           </w:p>
         </w:tc>

</xml_diff>